<commit_message>
Entity Framework - verzija
lokalna baza, unos/ažuriranje, dokumenti, statistika
</commit_message>
<xml_diff>
--- a/Mapa/PI_dokumentacija/PI_faza1_dokuzovic_duganic_bukovic_keckes_jedjud_konacnoo_dovrasvanje.docx
+++ b/Mapa/PI_dokumentacija/PI_faza1_dokuzovic_duganic_bukovic_keckes_jedjud_konacnoo_dovrasvanje.docx
@@ -196,9 +196,8 @@
           <w:szCs w:val="28"/>
           <w:lang w:val="hr-HR"/>
         </w:rPr>
-        <w:t xml:space="preserve">Ivan </w:t>
-      </w:r>
-      <w:proofErr w:type="spellStart"/>
+        <w:t xml:space="preserve">Ivan Dokuzović </w:t>
+      </w:r>
       <w:r>
         <w:rPr>
           <w:rFonts w:ascii="Times New Roman" w:hAnsi="Times New Roman" w:cs="Times New Roman"/>
@@ -206,9 +205,8 @@
           <w:szCs w:val="28"/>
           <w:lang w:val="hr-HR"/>
         </w:rPr>
-        <w:t>Dokuzović</w:t>
-      </w:r>
-      <w:proofErr w:type="spellEnd"/>
+        <w:t xml:space="preserve">    </w:t>
+      </w:r>
       <w:r>
         <w:rPr>
           <w:rFonts w:ascii="Times New Roman" w:hAnsi="Times New Roman" w:cs="Times New Roman"/>
@@ -216,7 +214,8 @@
           <w:szCs w:val="28"/>
           <w:lang w:val="hr-HR"/>
         </w:rPr>
-        <w:t xml:space="preserve"> </w:t>
+        <w:br/>
+        <w:t xml:space="preserve">Karlo Duganić </w:t>
       </w:r>
       <w:r>
         <w:rPr>
@@ -225,7 +224,7 @@
           <w:szCs w:val="28"/>
           <w:lang w:val="hr-HR"/>
         </w:rPr>
-        <w:t xml:space="preserve">    </w:t>
+        <w:t xml:space="preserve">  </w:t>
       </w:r>
       <w:r>
         <w:rPr>
@@ -234,20 +233,19 @@
           <w:szCs w:val="28"/>
           <w:lang w:val="hr-HR"/>
         </w:rPr>
-        <w:br/>
-        <w:t xml:space="preserve">Karlo </w:t>
-      </w:r>
-      <w:proofErr w:type="spellStart"/>
-      <w:r>
+        <w:t xml:space="preserve">    </w:t>
+      </w:r>
+    </w:p>
+    <w:p>
+      <w:pPr>
+        <w:pStyle w:val="NoSpacing"/>
         <w:rPr>
           <w:rFonts w:ascii="Times New Roman" w:hAnsi="Times New Roman" w:cs="Times New Roman"/>
           <w:sz w:val="28"/>
           <w:szCs w:val="28"/>
           <w:lang w:val="hr-HR"/>
         </w:rPr>
-        <w:t>Duganić</w:t>
-      </w:r>
-      <w:proofErr w:type="spellEnd"/>
+      </w:pPr>
       <w:r>
         <w:rPr>
           <w:rFonts w:ascii="Times New Roman" w:hAnsi="Times New Roman" w:cs="Times New Roman"/>
@@ -255,7 +253,7 @@
           <w:szCs w:val="28"/>
           <w:lang w:val="hr-HR"/>
         </w:rPr>
-        <w:t xml:space="preserve"> </w:t>
+        <w:t>Dajana Jeđud</w:t>
       </w:r>
       <w:r>
         <w:rPr>
@@ -264,7 +262,7 @@
           <w:szCs w:val="28"/>
           <w:lang w:val="hr-HR"/>
         </w:rPr>
-        <w:t xml:space="preserve">  </w:t>
+        <w:t xml:space="preserve">      </w:t>
       </w:r>
       <w:r>
         <w:rPr>
@@ -273,7 +271,7 @@
           <w:szCs w:val="28"/>
           <w:lang w:val="hr-HR"/>
         </w:rPr>
-        <w:t xml:space="preserve">    </w:t>
+        <w:t xml:space="preserve">   </w:t>
       </w:r>
     </w:p>
     <w:p>
@@ -286,7 +284,6 @@
           <w:lang w:val="hr-HR"/>
         </w:rPr>
       </w:pPr>
-      <w:proofErr w:type="spellStart"/>
       <w:r>
         <w:rPr>
           <w:rFonts w:ascii="Times New Roman" w:hAnsi="Times New Roman" w:cs="Times New Roman"/>
@@ -294,19 +291,399 @@
           <w:szCs w:val="28"/>
           <w:lang w:val="hr-HR"/>
         </w:rPr>
-        <w:t>Dajana</w:t>
-      </w:r>
-      <w:proofErr w:type="spellEnd"/>
-      <w:r>
+        <w:t xml:space="preserve">Anabel Li Kečkeš </w:t>
+      </w:r>
+    </w:p>
+    <w:p>
+      <w:pPr>
+        <w:pStyle w:val="Default"/>
+        <w:rPr>
+          <w:sz w:val="28"/>
+          <w:szCs w:val="28"/>
+        </w:rPr>
+      </w:pPr>
+    </w:p>
+    <w:p>
+      <w:pPr>
+        <w:pStyle w:val="Default"/>
+        <w:rPr>
+          <w:sz w:val="28"/>
+          <w:szCs w:val="28"/>
+        </w:rPr>
+      </w:pPr>
+    </w:p>
+    <w:p>
+      <w:pPr>
+        <w:pStyle w:val="Default"/>
+        <w:jc w:val="center"/>
+        <w:rPr>
+          <w:sz w:val="28"/>
+          <w:szCs w:val="28"/>
+        </w:rPr>
+      </w:pPr>
+    </w:p>
+    <w:p>
+      <w:pPr>
+        <w:pStyle w:val="Default"/>
+        <w:jc w:val="center"/>
+        <w:rPr>
+          <w:sz w:val="55"/>
+          <w:szCs w:val="55"/>
+        </w:rPr>
+      </w:pPr>
+      <w:r>
+        <w:rPr>
+          <w:sz w:val="55"/>
+          <w:szCs w:val="55"/>
+        </w:rPr>
+        <w:t>DESKTOP APLIKACIJA ZA PODUZEĆE COMPROM PLUS d.o.o.</w:t>
+      </w:r>
+    </w:p>
+    <w:p>
+      <w:pPr>
+        <w:pStyle w:val="Default"/>
+        <w:jc w:val="center"/>
+        <w:rPr>
+          <w:sz w:val="55"/>
+          <w:szCs w:val="55"/>
+        </w:rPr>
+      </w:pPr>
+    </w:p>
+    <w:p>
+      <w:pPr>
+        <w:pStyle w:val="Default"/>
+        <w:jc w:val="center"/>
+        <w:rPr>
+          <w:sz w:val="31"/>
+          <w:szCs w:val="31"/>
+        </w:rPr>
+      </w:pPr>
+      <w:r>
+        <w:rPr>
+          <w:i/>
+          <w:iCs/>
+          <w:sz w:val="31"/>
+          <w:szCs w:val="31"/>
+        </w:rPr>
+        <w:t>Projekt iz kolegija: Programsko inženjerstvo</w:t>
+      </w:r>
+    </w:p>
+    <w:p>
+      <w:pPr>
+        <w:pStyle w:val="Default"/>
+        <w:rPr>
+          <w:sz w:val="28"/>
+          <w:szCs w:val="28"/>
+        </w:rPr>
+      </w:pPr>
+    </w:p>
+    <w:p>
+      <w:pPr>
+        <w:pStyle w:val="Default"/>
+        <w:rPr>
+          <w:sz w:val="28"/>
+          <w:szCs w:val="28"/>
+        </w:rPr>
+      </w:pPr>
+    </w:p>
+    <w:p>
+      <w:pPr>
+        <w:pStyle w:val="Default"/>
+        <w:rPr>
+          <w:sz w:val="28"/>
+          <w:szCs w:val="28"/>
+        </w:rPr>
+      </w:pPr>
+    </w:p>
+    <w:p>
+      <w:pPr>
+        <w:pStyle w:val="Default"/>
+        <w:rPr>
+          <w:sz w:val="28"/>
+          <w:szCs w:val="28"/>
+        </w:rPr>
+      </w:pPr>
+    </w:p>
+    <w:p>
+      <w:pPr>
+        <w:pStyle w:val="Default"/>
+        <w:rPr>
+          <w:sz w:val="28"/>
+          <w:szCs w:val="28"/>
+        </w:rPr>
+      </w:pPr>
+    </w:p>
+    <w:p>
+      <w:pPr>
+        <w:pStyle w:val="Default"/>
+        <w:rPr>
+          <w:sz w:val="28"/>
+          <w:szCs w:val="28"/>
+        </w:rPr>
+      </w:pPr>
+    </w:p>
+    <w:p>
+      <w:pPr>
+        <w:pStyle w:val="Default"/>
+        <w:rPr>
+          <w:sz w:val="28"/>
+          <w:szCs w:val="28"/>
+        </w:rPr>
+      </w:pPr>
+    </w:p>
+    <w:p>
+      <w:pPr>
+        <w:pStyle w:val="Default"/>
+        <w:rPr>
+          <w:sz w:val="28"/>
+          <w:szCs w:val="28"/>
+        </w:rPr>
+      </w:pPr>
+    </w:p>
+    <w:p>
+      <w:pPr>
+        <w:pStyle w:val="Default"/>
+        <w:rPr>
+          <w:sz w:val="28"/>
+          <w:szCs w:val="28"/>
+        </w:rPr>
+      </w:pPr>
+    </w:p>
+    <w:p>
+      <w:pPr>
+        <w:pStyle w:val="Default"/>
+        <w:rPr>
+          <w:sz w:val="28"/>
+          <w:szCs w:val="28"/>
+        </w:rPr>
+      </w:pPr>
+    </w:p>
+    <w:p>
+      <w:pPr>
+        <w:pStyle w:val="Default"/>
+        <w:rPr>
+          <w:sz w:val="28"/>
+          <w:szCs w:val="28"/>
+        </w:rPr>
+      </w:pPr>
+    </w:p>
+    <w:p>
+      <w:pPr>
+        <w:pStyle w:val="Default"/>
+        <w:rPr>
+          <w:sz w:val="28"/>
+          <w:szCs w:val="28"/>
+        </w:rPr>
+      </w:pPr>
+    </w:p>
+    <w:p>
+      <w:pPr>
+        <w:pStyle w:val="Default"/>
+        <w:rPr>
+          <w:sz w:val="28"/>
+          <w:szCs w:val="28"/>
+        </w:rPr>
+      </w:pPr>
+    </w:p>
+    <w:p>
+      <w:pPr>
+        <w:pStyle w:val="Default"/>
+        <w:rPr>
+          <w:sz w:val="28"/>
+          <w:szCs w:val="28"/>
+        </w:rPr>
+      </w:pPr>
+    </w:p>
+    <w:p>
+      <w:pPr>
+        <w:pStyle w:val="Default"/>
+        <w:rPr>
+          <w:sz w:val="28"/>
+          <w:szCs w:val="28"/>
+        </w:rPr>
+      </w:pPr>
+    </w:p>
+    <w:p>
+      <w:pPr>
+        <w:pStyle w:val="Default"/>
+        <w:rPr>
+          <w:sz w:val="28"/>
+          <w:szCs w:val="28"/>
+        </w:rPr>
+      </w:pPr>
+    </w:p>
+    <w:p>
+      <w:pPr>
+        <w:pStyle w:val="Default"/>
+        <w:rPr>
+          <w:sz w:val="28"/>
+          <w:szCs w:val="28"/>
+        </w:rPr>
+      </w:pPr>
+    </w:p>
+    <w:p>
+      <w:pPr>
+        <w:pStyle w:val="Default"/>
+        <w:rPr>
+          <w:sz w:val="28"/>
+          <w:szCs w:val="28"/>
+        </w:rPr>
+      </w:pPr>
+    </w:p>
+    <w:p>
+      <w:pPr>
+        <w:pStyle w:val="Default"/>
+        <w:jc w:val="center"/>
+        <w:rPr>
+          <w:sz w:val="28"/>
+          <w:szCs w:val="28"/>
+        </w:rPr>
+      </w:pPr>
+      <w:r>
+        <w:rPr>
+          <w:sz w:val="28"/>
+          <w:szCs w:val="28"/>
+        </w:rPr>
+        <w:t>Varaždin, 2014.</w:t>
+      </w:r>
+    </w:p>
+    <w:p>
+      <w:pPr>
+        <w:pStyle w:val="Default"/>
+        <w:pageBreakBefore/>
+        <w:jc w:val="center"/>
+        <w:rPr>
+          <w:sz w:val="28"/>
+          <w:szCs w:val="28"/>
+        </w:rPr>
+      </w:pPr>
+      <w:r>
+        <w:rPr>
+          <w:sz w:val="28"/>
+          <w:szCs w:val="28"/>
+        </w:rPr>
+        <w:lastRenderedPageBreak/>
+        <w:t>SVEUČILIŠTE U ZAGREBU</w:t>
+      </w:r>
+    </w:p>
+    <w:p>
+      <w:pPr>
+        <w:pStyle w:val="Default"/>
+        <w:jc w:val="center"/>
+        <w:rPr>
+          <w:sz w:val="28"/>
+          <w:szCs w:val="28"/>
+        </w:rPr>
+      </w:pPr>
+      <w:r>
+        <w:rPr>
+          <w:sz w:val="28"/>
+          <w:szCs w:val="28"/>
+        </w:rPr>
+        <w:t>FAKULTET ORGANIZACIJE I INFORMATIKE</w:t>
+      </w:r>
+    </w:p>
+    <w:p>
+      <w:pPr>
+        <w:pStyle w:val="Default"/>
+        <w:jc w:val="center"/>
+        <w:rPr>
+          <w:sz w:val="28"/>
+          <w:szCs w:val="28"/>
+        </w:rPr>
+      </w:pPr>
+      <w:r>
+        <w:rPr>
+          <w:sz w:val="28"/>
+          <w:szCs w:val="28"/>
+        </w:rPr>
+        <w:t>VARAŽDIN</w:t>
+      </w:r>
+    </w:p>
+    <w:p>
+      <w:pPr>
+        <w:pStyle w:val="Default"/>
+        <w:rPr>
+          <w:sz w:val="28"/>
+          <w:szCs w:val="28"/>
+        </w:rPr>
+      </w:pPr>
+    </w:p>
+    <w:p>
+      <w:pPr>
+        <w:pStyle w:val="Default"/>
+        <w:rPr>
+          <w:sz w:val="28"/>
+          <w:szCs w:val="28"/>
+        </w:rPr>
+      </w:pPr>
+    </w:p>
+    <w:p>
+      <w:pPr>
+        <w:pStyle w:val="Default"/>
+        <w:rPr>
+          <w:sz w:val="28"/>
+          <w:szCs w:val="28"/>
+        </w:rPr>
+      </w:pPr>
+    </w:p>
+    <w:p>
+      <w:pPr>
+        <w:pStyle w:val="Default"/>
+        <w:rPr>
+          <w:sz w:val="28"/>
+          <w:szCs w:val="28"/>
+        </w:rPr>
+      </w:pPr>
+      <w:r>
+        <w:rPr>
+          <w:sz w:val="28"/>
+          <w:szCs w:val="28"/>
+        </w:rPr>
+        <w:t xml:space="preserve">Tim20 </w:t>
+      </w:r>
+      <w:r>
+        <w:rPr>
+          <w:i/>
+          <w:sz w:val="28"/>
+          <w:szCs w:val="28"/>
+        </w:rPr>
+        <w:t>Enigma</w:t>
+      </w:r>
+      <w:r>
+        <w:rPr>
+          <w:sz w:val="28"/>
+          <w:szCs w:val="28"/>
+        </w:rPr>
+        <w:t>:</w:t>
+      </w:r>
+    </w:p>
+    <w:p>
+      <w:pPr>
+        <w:pStyle w:val="Default"/>
+        <w:rPr>
+          <w:sz w:val="28"/>
+          <w:szCs w:val="28"/>
+        </w:rPr>
+      </w:pPr>
+      <w:r>
+        <w:rPr>
+          <w:sz w:val="28"/>
+          <w:szCs w:val="28"/>
+        </w:rPr>
+        <w:t xml:space="preserve"> </w:t>
+      </w:r>
+    </w:p>
+    <w:p>
+      <w:pPr>
+        <w:pStyle w:val="NoSpacing"/>
         <w:rPr>
           <w:rFonts w:ascii="Times New Roman" w:hAnsi="Times New Roman" w:cs="Times New Roman"/>
           <w:sz w:val="28"/>
           <w:szCs w:val="28"/>
           <w:lang w:val="hr-HR"/>
         </w:rPr>
-        <w:t xml:space="preserve"> </w:t>
-      </w:r>
-      <w:proofErr w:type="spellStart"/>
+      </w:pPr>
       <w:r>
         <w:rPr>
           <w:rFonts w:ascii="Times New Roman" w:hAnsi="Times New Roman" w:cs="Times New Roman"/>
@@ -314,9 +691,8 @@
           <w:szCs w:val="28"/>
           <w:lang w:val="hr-HR"/>
         </w:rPr>
-        <w:t>Jeđud</w:t>
-      </w:r>
-      <w:proofErr w:type="spellEnd"/>
+        <w:t xml:space="preserve">Nikola Buković </w:t>
+      </w:r>
       <w:r>
         <w:rPr>
           <w:rFonts w:ascii="Times New Roman" w:hAnsi="Times New Roman" w:cs="Times New Roman"/>
@@ -324,29 +700,28 @@
           <w:szCs w:val="28"/>
           <w:lang w:val="hr-HR"/>
         </w:rPr>
-        <w:t xml:space="preserve">      </w:t>
-      </w:r>
-      <w:r>
+        <w:t xml:space="preserve">    redoviti student, 39923/11-R</w:t>
+      </w:r>
+    </w:p>
+    <w:p>
+      <w:pPr>
+        <w:pStyle w:val="NoSpacing"/>
         <w:rPr>
           <w:rFonts w:ascii="Times New Roman" w:hAnsi="Times New Roman" w:cs="Times New Roman"/>
           <w:sz w:val="28"/>
           <w:szCs w:val="28"/>
           <w:lang w:val="hr-HR"/>
         </w:rPr>
-        <w:t xml:space="preserve">   </w:t>
-      </w:r>
-    </w:p>
-    <w:p>
-      <w:pPr>
-        <w:pStyle w:val="NoSpacing"/>
+      </w:pPr>
+      <w:r>
         <w:rPr>
           <w:rFonts w:ascii="Times New Roman" w:hAnsi="Times New Roman" w:cs="Times New Roman"/>
           <w:sz w:val="28"/>
           <w:szCs w:val="28"/>
           <w:lang w:val="hr-HR"/>
         </w:rPr>
-      </w:pPr>
-      <w:proofErr w:type="spellStart"/>
+        <w:t xml:space="preserve">Ivan Dokuzović </w:t>
+      </w:r>
       <w:r>
         <w:rPr>
           <w:rFonts w:ascii="Times New Roman" w:hAnsi="Times New Roman" w:cs="Times New Roman"/>
@@ -354,9 +729,8 @@
           <w:szCs w:val="28"/>
           <w:lang w:val="hr-HR"/>
         </w:rPr>
-        <w:t>Anabel</w:t>
-      </w:r>
-      <w:proofErr w:type="spellEnd"/>
+        <w:t xml:space="preserve">    redoviti student, 39939/11-R</w:t>
+      </w:r>
       <w:r>
         <w:rPr>
           <w:rFonts w:ascii="Times New Roman" w:hAnsi="Times New Roman" w:cs="Times New Roman"/>
@@ -364,9 +738,9 @@
           <w:szCs w:val="28"/>
           <w:lang w:val="hr-HR"/>
         </w:rPr>
-        <w:t xml:space="preserve"> Li </w:t>
-      </w:r>
-      <w:proofErr w:type="spellStart"/>
+        <w:br/>
+        <w:t xml:space="preserve">Karlo Duganić </w:t>
+      </w:r>
       <w:r>
         <w:rPr>
           <w:rFonts w:ascii="Times New Roman" w:hAnsi="Times New Roman" w:cs="Times New Roman"/>
@@ -374,9 +748,8 @@
           <w:szCs w:val="28"/>
           <w:lang w:val="hr-HR"/>
         </w:rPr>
-        <w:t>Kečkeš</w:t>
-      </w:r>
-      <w:proofErr w:type="spellEnd"/>
+        <w:t xml:space="preserve">      redoviti student, 39941/11-R</w:t>
+      </w:r>
       <w:r>
         <w:rPr>
           <w:rFonts w:ascii="Times New Roman" w:hAnsi="Times New Roman" w:cs="Times New Roman"/>
@@ -389,19 +762,104 @@
     </w:p>
     <w:p>
       <w:pPr>
-        <w:pStyle w:val="Default"/>
-        <w:rPr>
+        <w:pStyle w:val="NoSpacing"/>
+        <w:rPr>
+          <w:rFonts w:ascii="Times New Roman" w:hAnsi="Times New Roman" w:cs="Times New Roman"/>
           <w:sz w:val="28"/>
           <w:szCs w:val="28"/>
-        </w:rPr>
-      </w:pPr>
-    </w:p>
-    <w:p>
-      <w:pPr>
-        <w:pStyle w:val="Default"/>
-        <w:rPr>
+          <w:lang w:val="hr-HR"/>
+        </w:rPr>
+      </w:pPr>
+      <w:r>
+        <w:rPr>
+          <w:rFonts w:ascii="Times New Roman" w:hAnsi="Times New Roman" w:cs="Times New Roman"/>
           <w:sz w:val="28"/>
           <w:szCs w:val="28"/>
+          <w:lang w:val="hr-HR"/>
+        </w:rPr>
+        <w:t>Dajana Jeđud         redoviti student, 39985/11-R</w:t>
+      </w:r>
+    </w:p>
+    <w:p>
+      <w:pPr>
+        <w:pStyle w:val="NoSpacing"/>
+        <w:rPr>
+          <w:rFonts w:ascii="Times New Roman" w:hAnsi="Times New Roman" w:cs="Times New Roman"/>
+          <w:sz w:val="28"/>
+          <w:szCs w:val="28"/>
+          <w:lang w:val="hr-HR"/>
+        </w:rPr>
+      </w:pPr>
+      <w:r>
+        <w:rPr>
+          <w:rFonts w:ascii="Times New Roman" w:hAnsi="Times New Roman" w:cs="Times New Roman"/>
+          <w:sz w:val="28"/>
+          <w:szCs w:val="28"/>
+          <w:lang w:val="hr-HR"/>
+        </w:rPr>
+        <w:t xml:space="preserve">Anabel Li Kečkeš </w:t>
+      </w:r>
+      <w:r>
+        <w:rPr>
+          <w:rFonts w:ascii="Times New Roman" w:hAnsi="Times New Roman" w:cs="Times New Roman"/>
+          <w:sz w:val="28"/>
+          <w:szCs w:val="28"/>
+          <w:lang w:val="hr-HR"/>
+        </w:rPr>
+        <w:t xml:space="preserve"> redoviti student, </w:t>
+      </w:r>
+      <w:r>
+        <w:rPr>
+          <w:rFonts w:ascii="Times New Roman" w:hAnsi="Times New Roman" w:cs="Times New Roman"/>
+          <w:sz w:val="28"/>
+          <w:szCs w:val="28"/>
+          <w:lang w:val="hr-HR"/>
+        </w:rPr>
+        <w:t>39995/11-R</w:t>
+      </w:r>
+    </w:p>
+    <w:p>
+      <w:pPr>
+        <w:pStyle w:val="Default"/>
+        <w:rPr>
+          <w:sz w:val="28"/>
+          <w:szCs w:val="28"/>
+        </w:rPr>
+      </w:pPr>
+    </w:p>
+    <w:p>
+      <w:pPr>
+        <w:pStyle w:val="Default"/>
+        <w:rPr>
+          <w:sz w:val="28"/>
+          <w:szCs w:val="28"/>
+        </w:rPr>
+      </w:pPr>
+    </w:p>
+    <w:p>
+      <w:pPr>
+        <w:pStyle w:val="Default"/>
+        <w:rPr>
+          <w:sz w:val="28"/>
+          <w:szCs w:val="28"/>
+        </w:rPr>
+      </w:pPr>
+    </w:p>
+    <w:p>
+      <w:pPr>
+        <w:pStyle w:val="Default"/>
+        <w:rPr>
+          <w:sz w:val="28"/>
+          <w:szCs w:val="28"/>
+        </w:rPr>
+      </w:pPr>
+    </w:p>
+    <w:p>
+      <w:pPr>
+        <w:pStyle w:val="Default"/>
+        <w:rPr>
+          <w:sz w:val="28"/>
+          <w:szCs w:val="28"/>
         </w:rPr>
       </w:pPr>
     </w:p>
@@ -410,10 +868,17 @@
         <w:pStyle w:val="Default"/>
         <w:jc w:val="center"/>
         <w:rPr>
-          <w:sz w:val="28"/>
-          <w:szCs w:val="28"/>
-        </w:rPr>
-      </w:pPr>
+          <w:sz w:val="55"/>
+          <w:szCs w:val="55"/>
+        </w:rPr>
+      </w:pPr>
+      <w:r>
+        <w:rPr>
+          <w:sz w:val="55"/>
+          <w:szCs w:val="55"/>
+        </w:rPr>
+        <w:t>DESKTOP APLIKACIJA ZA PODUZEĆE COMPROM PLUS d.o.o.</w:t>
+      </w:r>
     </w:p>
     <w:p>
       <w:pPr>
@@ -424,693 +889,43 @@
           <w:szCs w:val="55"/>
         </w:rPr>
       </w:pPr>
-      <w:r>
-        <w:rPr>
-          <w:sz w:val="55"/>
-          <w:szCs w:val="55"/>
-        </w:rPr>
-        <w:t>DESKTOP APLIKACIJA ZA PODUZEĆE COMPROM PLUS d.o.o.</w:t>
-      </w:r>
     </w:p>
     <w:p>
       <w:pPr>
         <w:pStyle w:val="Default"/>
         <w:jc w:val="center"/>
-        <w:rPr>
-          <w:sz w:val="55"/>
-          <w:szCs w:val="55"/>
-        </w:rPr>
-      </w:pPr>
-    </w:p>
-    <w:p>
-      <w:pPr>
-        <w:pStyle w:val="Default"/>
-        <w:jc w:val="center"/>
-        <w:rPr>
-          <w:sz w:val="31"/>
-          <w:szCs w:val="31"/>
-        </w:rPr>
-      </w:pPr>
-      <w:r>
         <w:rPr>
           <w:i/>
           <w:iCs/>
           <w:sz w:val="31"/>
           <w:szCs w:val="31"/>
         </w:rPr>
-        <w:t>Projekt iz kolegija: Programsko inženjerstvo</w:t>
-      </w:r>
-    </w:p>
-    <w:p>
-      <w:pPr>
-        <w:pStyle w:val="Default"/>
-        <w:rPr>
-          <w:sz w:val="28"/>
-          <w:szCs w:val="28"/>
-        </w:rPr>
-      </w:pPr>
-    </w:p>
-    <w:p>
-      <w:pPr>
-        <w:pStyle w:val="Default"/>
-        <w:rPr>
-          <w:sz w:val="28"/>
-          <w:szCs w:val="28"/>
-        </w:rPr>
-      </w:pPr>
-    </w:p>
-    <w:p>
-      <w:pPr>
-        <w:pStyle w:val="Default"/>
-        <w:rPr>
-          <w:sz w:val="28"/>
-          <w:szCs w:val="28"/>
-        </w:rPr>
-      </w:pPr>
-    </w:p>
-    <w:p>
-      <w:pPr>
-        <w:pStyle w:val="Default"/>
-        <w:rPr>
-          <w:sz w:val="28"/>
-          <w:szCs w:val="28"/>
-        </w:rPr>
-      </w:pPr>
-    </w:p>
-    <w:p>
-      <w:pPr>
-        <w:pStyle w:val="Default"/>
-        <w:rPr>
-          <w:sz w:val="28"/>
-          <w:szCs w:val="28"/>
-        </w:rPr>
-      </w:pPr>
-    </w:p>
-    <w:p>
-      <w:pPr>
-        <w:pStyle w:val="Default"/>
-        <w:rPr>
-          <w:sz w:val="28"/>
-          <w:szCs w:val="28"/>
-        </w:rPr>
-      </w:pPr>
-    </w:p>
-    <w:p>
-      <w:pPr>
-        <w:pStyle w:val="Default"/>
-        <w:rPr>
-          <w:sz w:val="28"/>
-          <w:szCs w:val="28"/>
-        </w:rPr>
-      </w:pPr>
-    </w:p>
-    <w:p>
-      <w:pPr>
-        <w:pStyle w:val="Default"/>
-        <w:rPr>
-          <w:sz w:val="28"/>
-          <w:szCs w:val="28"/>
-        </w:rPr>
-      </w:pPr>
-    </w:p>
-    <w:p>
-      <w:pPr>
-        <w:pStyle w:val="Default"/>
-        <w:rPr>
-          <w:sz w:val="28"/>
-          <w:szCs w:val="28"/>
-        </w:rPr>
-      </w:pPr>
-    </w:p>
-    <w:p>
-      <w:pPr>
-        <w:pStyle w:val="Default"/>
-        <w:rPr>
-          <w:sz w:val="28"/>
-          <w:szCs w:val="28"/>
-        </w:rPr>
-      </w:pPr>
-    </w:p>
-    <w:p>
-      <w:pPr>
-        <w:pStyle w:val="Default"/>
-        <w:rPr>
-          <w:sz w:val="28"/>
-          <w:szCs w:val="28"/>
-        </w:rPr>
-      </w:pPr>
-    </w:p>
-    <w:p>
-      <w:pPr>
-        <w:pStyle w:val="Default"/>
-        <w:rPr>
-          <w:sz w:val="28"/>
-          <w:szCs w:val="28"/>
-        </w:rPr>
-      </w:pPr>
-    </w:p>
-    <w:p>
-      <w:pPr>
-        <w:pStyle w:val="Default"/>
-        <w:rPr>
-          <w:sz w:val="28"/>
-          <w:szCs w:val="28"/>
-        </w:rPr>
-      </w:pPr>
-    </w:p>
-    <w:p>
-      <w:pPr>
-        <w:pStyle w:val="Default"/>
-        <w:rPr>
-          <w:sz w:val="28"/>
-          <w:szCs w:val="28"/>
-        </w:rPr>
-      </w:pPr>
-    </w:p>
-    <w:p>
-      <w:pPr>
-        <w:pStyle w:val="Default"/>
-        <w:rPr>
-          <w:sz w:val="28"/>
-          <w:szCs w:val="28"/>
-        </w:rPr>
-      </w:pPr>
-    </w:p>
-    <w:p>
-      <w:pPr>
-        <w:pStyle w:val="Default"/>
-        <w:rPr>
-          <w:sz w:val="28"/>
-          <w:szCs w:val="28"/>
-        </w:rPr>
-      </w:pPr>
-    </w:p>
-    <w:p>
-      <w:pPr>
-        <w:pStyle w:val="Default"/>
-        <w:rPr>
-          <w:sz w:val="28"/>
-          <w:szCs w:val="28"/>
-        </w:rPr>
-      </w:pPr>
-    </w:p>
-    <w:p>
-      <w:pPr>
-        <w:pStyle w:val="Default"/>
-        <w:rPr>
-          <w:sz w:val="28"/>
-          <w:szCs w:val="28"/>
-        </w:rPr>
-      </w:pPr>
-    </w:p>
-    <w:p>
-      <w:pPr>
-        <w:pStyle w:val="Default"/>
-        <w:jc w:val="center"/>
-        <w:rPr>
-          <w:sz w:val="28"/>
-          <w:szCs w:val="28"/>
-        </w:rPr>
-      </w:pPr>
-      <w:r>
-        <w:rPr>
-          <w:sz w:val="28"/>
-          <w:szCs w:val="28"/>
-        </w:rPr>
-        <w:t>Varaždin, 2014.</w:t>
-      </w:r>
-    </w:p>
-    <w:p>
-      <w:pPr>
-        <w:pStyle w:val="Default"/>
-        <w:pageBreakBefore/>
-        <w:jc w:val="center"/>
-        <w:rPr>
-          <w:sz w:val="28"/>
-          <w:szCs w:val="28"/>
-        </w:rPr>
-      </w:pPr>
-      <w:r>
-        <w:rPr>
-          <w:sz w:val="28"/>
-          <w:szCs w:val="28"/>
-        </w:rPr>
-        <w:lastRenderedPageBreak/>
-        <w:t>SVEUČILIŠTE U ZAGREBU</w:t>
-      </w:r>
-    </w:p>
-    <w:p>
-      <w:pPr>
-        <w:pStyle w:val="Default"/>
-        <w:jc w:val="center"/>
-        <w:rPr>
-          <w:sz w:val="28"/>
-          <w:szCs w:val="28"/>
-        </w:rPr>
-      </w:pPr>
-      <w:r>
-        <w:rPr>
-          <w:sz w:val="28"/>
-          <w:szCs w:val="28"/>
-        </w:rPr>
-        <w:t>FAKULTET ORGANIZACIJE I INFORMATIKE</w:t>
-      </w:r>
-    </w:p>
-    <w:p>
-      <w:pPr>
-        <w:pStyle w:val="Default"/>
-        <w:jc w:val="center"/>
-        <w:rPr>
-          <w:sz w:val="28"/>
-          <w:szCs w:val="28"/>
-        </w:rPr>
-      </w:pPr>
-      <w:r>
-        <w:rPr>
-          <w:sz w:val="28"/>
-          <w:szCs w:val="28"/>
-        </w:rPr>
-        <w:t>VARAŽDIN</w:t>
-      </w:r>
-    </w:p>
-    <w:p>
-      <w:pPr>
-        <w:pStyle w:val="Default"/>
-        <w:rPr>
-          <w:sz w:val="28"/>
-          <w:szCs w:val="28"/>
-        </w:rPr>
-      </w:pPr>
-    </w:p>
-    <w:p>
-      <w:pPr>
-        <w:pStyle w:val="Default"/>
-        <w:rPr>
-          <w:sz w:val="28"/>
-          <w:szCs w:val="28"/>
-        </w:rPr>
-      </w:pPr>
-    </w:p>
-    <w:p>
-      <w:pPr>
-        <w:pStyle w:val="Default"/>
-        <w:rPr>
-          <w:sz w:val="28"/>
-          <w:szCs w:val="28"/>
-        </w:rPr>
-      </w:pPr>
-    </w:p>
-    <w:p>
-      <w:pPr>
-        <w:pStyle w:val="Default"/>
-        <w:rPr>
-          <w:sz w:val="28"/>
-          <w:szCs w:val="28"/>
-        </w:rPr>
-      </w:pPr>
-      <w:r>
-        <w:rPr>
-          <w:sz w:val="28"/>
-          <w:szCs w:val="28"/>
-        </w:rPr>
-        <w:t xml:space="preserve">Tim20 </w:t>
-      </w:r>
-      <w:r>
-        <w:rPr>
-          <w:i/>
-          <w:sz w:val="28"/>
-          <w:szCs w:val="28"/>
-        </w:rPr>
-        <w:t>Enigma</w:t>
-      </w:r>
-      <w:r>
-        <w:rPr>
-          <w:sz w:val="28"/>
-          <w:szCs w:val="28"/>
-        </w:rPr>
-        <w:t>:</w:t>
-      </w:r>
-    </w:p>
-    <w:p>
-      <w:pPr>
-        <w:pStyle w:val="Default"/>
-        <w:rPr>
-          <w:sz w:val="28"/>
-          <w:szCs w:val="28"/>
-        </w:rPr>
-      </w:pPr>
-      <w:r>
-        <w:rPr>
-          <w:sz w:val="28"/>
-          <w:szCs w:val="28"/>
-        </w:rPr>
-        <w:t xml:space="preserve"> </w:t>
-      </w:r>
-    </w:p>
-    <w:p>
-      <w:pPr>
-        <w:pStyle w:val="NoSpacing"/>
-        <w:rPr>
-          <w:rFonts w:ascii="Times New Roman" w:hAnsi="Times New Roman" w:cs="Times New Roman"/>
-          <w:sz w:val="28"/>
-          <w:szCs w:val="28"/>
-          <w:lang w:val="hr-HR"/>
-        </w:rPr>
-      </w:pPr>
-      <w:r>
-        <w:rPr>
-          <w:rFonts w:ascii="Times New Roman" w:hAnsi="Times New Roman" w:cs="Times New Roman"/>
-          <w:sz w:val="28"/>
-          <w:szCs w:val="28"/>
-          <w:lang w:val="hr-HR"/>
-        </w:rPr>
-        <w:t xml:space="preserve">Nikola Buković </w:t>
-      </w:r>
-      <w:r>
-        <w:rPr>
-          <w:rFonts w:ascii="Times New Roman" w:hAnsi="Times New Roman" w:cs="Times New Roman"/>
-          <w:sz w:val="28"/>
-          <w:szCs w:val="28"/>
-          <w:lang w:val="hr-HR"/>
-        </w:rPr>
-        <w:t xml:space="preserve">    redoviti student, 39923/11-R</w:t>
-      </w:r>
-    </w:p>
-    <w:p>
-      <w:pPr>
-        <w:pStyle w:val="NoSpacing"/>
-        <w:rPr>
-          <w:rFonts w:ascii="Times New Roman" w:hAnsi="Times New Roman" w:cs="Times New Roman"/>
-          <w:sz w:val="28"/>
-          <w:szCs w:val="28"/>
-          <w:lang w:val="hr-HR"/>
-        </w:rPr>
-      </w:pPr>
-      <w:r>
-        <w:rPr>
-          <w:rFonts w:ascii="Times New Roman" w:hAnsi="Times New Roman" w:cs="Times New Roman"/>
-          <w:sz w:val="28"/>
-          <w:szCs w:val="28"/>
-          <w:lang w:val="hr-HR"/>
-        </w:rPr>
-        <w:t xml:space="preserve">Ivan </w:t>
-      </w:r>
-      <w:proofErr w:type="spellStart"/>
-      <w:r>
-        <w:rPr>
-          <w:rFonts w:ascii="Times New Roman" w:hAnsi="Times New Roman" w:cs="Times New Roman"/>
-          <w:sz w:val="28"/>
-          <w:szCs w:val="28"/>
-          <w:lang w:val="hr-HR"/>
-        </w:rPr>
-        <w:t>Dokuzović</w:t>
-      </w:r>
-      <w:proofErr w:type="spellEnd"/>
-      <w:r>
-        <w:rPr>
-          <w:rFonts w:ascii="Times New Roman" w:hAnsi="Times New Roman" w:cs="Times New Roman"/>
-          <w:sz w:val="28"/>
-          <w:szCs w:val="28"/>
-          <w:lang w:val="hr-HR"/>
-        </w:rPr>
-        <w:t xml:space="preserve"> </w:t>
-      </w:r>
-      <w:r>
-        <w:rPr>
-          <w:rFonts w:ascii="Times New Roman" w:hAnsi="Times New Roman" w:cs="Times New Roman"/>
-          <w:sz w:val="28"/>
-          <w:szCs w:val="28"/>
-          <w:lang w:val="hr-HR"/>
-        </w:rPr>
-        <w:t xml:space="preserve">    redoviti student, 39939/11-R</w:t>
-      </w:r>
-      <w:r>
-        <w:rPr>
-          <w:rFonts w:ascii="Times New Roman" w:hAnsi="Times New Roman" w:cs="Times New Roman"/>
-          <w:sz w:val="28"/>
-          <w:szCs w:val="28"/>
-          <w:lang w:val="hr-HR"/>
-        </w:rPr>
-        <w:br/>
-        <w:t xml:space="preserve">Karlo </w:t>
-      </w:r>
-      <w:proofErr w:type="spellStart"/>
-      <w:r>
-        <w:rPr>
-          <w:rFonts w:ascii="Times New Roman" w:hAnsi="Times New Roman" w:cs="Times New Roman"/>
-          <w:sz w:val="28"/>
-          <w:szCs w:val="28"/>
-          <w:lang w:val="hr-HR"/>
-        </w:rPr>
-        <w:t>Duganić</w:t>
-      </w:r>
-      <w:proofErr w:type="spellEnd"/>
-      <w:r>
-        <w:rPr>
-          <w:rFonts w:ascii="Times New Roman" w:hAnsi="Times New Roman" w:cs="Times New Roman"/>
-          <w:sz w:val="28"/>
-          <w:szCs w:val="28"/>
-          <w:lang w:val="hr-HR"/>
-        </w:rPr>
-        <w:t xml:space="preserve"> </w:t>
-      </w:r>
-      <w:r>
-        <w:rPr>
-          <w:rFonts w:ascii="Times New Roman" w:hAnsi="Times New Roman" w:cs="Times New Roman"/>
-          <w:sz w:val="28"/>
-          <w:szCs w:val="28"/>
-          <w:lang w:val="hr-HR"/>
-        </w:rPr>
-        <w:t xml:space="preserve">      redoviti student, 39941/11-R</w:t>
-      </w:r>
-      <w:r>
-        <w:rPr>
-          <w:rFonts w:ascii="Times New Roman" w:hAnsi="Times New Roman" w:cs="Times New Roman"/>
-          <w:sz w:val="28"/>
-          <w:szCs w:val="28"/>
-          <w:lang w:val="hr-HR"/>
-        </w:rPr>
-        <w:t xml:space="preserve"> </w:t>
-      </w:r>
-    </w:p>
-    <w:p>
-      <w:pPr>
-        <w:pStyle w:val="NoSpacing"/>
-        <w:rPr>
-          <w:rFonts w:ascii="Times New Roman" w:hAnsi="Times New Roman" w:cs="Times New Roman"/>
-          <w:sz w:val="28"/>
-          <w:szCs w:val="28"/>
-          <w:lang w:val="hr-HR"/>
-        </w:rPr>
-      </w:pPr>
-      <w:proofErr w:type="spellStart"/>
-      <w:r>
-        <w:rPr>
-          <w:rFonts w:ascii="Times New Roman" w:hAnsi="Times New Roman" w:cs="Times New Roman"/>
-          <w:sz w:val="28"/>
-          <w:szCs w:val="28"/>
-          <w:lang w:val="hr-HR"/>
-        </w:rPr>
-        <w:t>Dajana</w:t>
-      </w:r>
-      <w:proofErr w:type="spellEnd"/>
-      <w:r>
-        <w:rPr>
-          <w:rFonts w:ascii="Times New Roman" w:hAnsi="Times New Roman" w:cs="Times New Roman"/>
-          <w:sz w:val="28"/>
-          <w:szCs w:val="28"/>
-          <w:lang w:val="hr-HR"/>
-        </w:rPr>
-        <w:t xml:space="preserve"> </w:t>
-      </w:r>
-      <w:proofErr w:type="spellStart"/>
-      <w:r>
-        <w:rPr>
-          <w:rFonts w:ascii="Times New Roman" w:hAnsi="Times New Roman" w:cs="Times New Roman"/>
-          <w:sz w:val="28"/>
-          <w:szCs w:val="28"/>
-          <w:lang w:val="hr-HR"/>
-        </w:rPr>
-        <w:t>Jeđud</w:t>
-      </w:r>
-      <w:proofErr w:type="spellEnd"/>
-      <w:r>
-        <w:rPr>
-          <w:rFonts w:ascii="Times New Roman" w:hAnsi="Times New Roman" w:cs="Times New Roman"/>
-          <w:sz w:val="28"/>
-          <w:szCs w:val="28"/>
-          <w:lang w:val="hr-HR"/>
-        </w:rPr>
-        <w:t xml:space="preserve">         redoviti student, 39985/11-R</w:t>
-      </w:r>
-    </w:p>
-    <w:p>
-      <w:pPr>
-        <w:pStyle w:val="NoSpacing"/>
-        <w:rPr>
-          <w:rFonts w:ascii="Times New Roman" w:hAnsi="Times New Roman" w:cs="Times New Roman"/>
-          <w:sz w:val="28"/>
-          <w:szCs w:val="28"/>
-          <w:lang w:val="hr-HR"/>
-        </w:rPr>
-      </w:pPr>
-      <w:proofErr w:type="spellStart"/>
-      <w:r>
-        <w:rPr>
-          <w:rFonts w:ascii="Times New Roman" w:hAnsi="Times New Roman" w:cs="Times New Roman"/>
-          <w:sz w:val="28"/>
-          <w:szCs w:val="28"/>
-          <w:lang w:val="hr-HR"/>
-        </w:rPr>
-        <w:t>Anabel</w:t>
-      </w:r>
-      <w:proofErr w:type="spellEnd"/>
-      <w:r>
-        <w:rPr>
-          <w:rFonts w:ascii="Times New Roman" w:hAnsi="Times New Roman" w:cs="Times New Roman"/>
-          <w:sz w:val="28"/>
-          <w:szCs w:val="28"/>
-          <w:lang w:val="hr-HR"/>
-        </w:rPr>
-        <w:t xml:space="preserve"> Li </w:t>
-      </w:r>
-      <w:proofErr w:type="spellStart"/>
-      <w:r>
-        <w:rPr>
-          <w:rFonts w:ascii="Times New Roman" w:hAnsi="Times New Roman" w:cs="Times New Roman"/>
-          <w:sz w:val="28"/>
-          <w:szCs w:val="28"/>
-          <w:lang w:val="hr-HR"/>
-        </w:rPr>
-        <w:t>Kečkeš</w:t>
-      </w:r>
-      <w:proofErr w:type="spellEnd"/>
-      <w:r>
-        <w:rPr>
-          <w:rFonts w:ascii="Times New Roman" w:hAnsi="Times New Roman" w:cs="Times New Roman"/>
-          <w:sz w:val="28"/>
-          <w:szCs w:val="28"/>
-          <w:lang w:val="hr-HR"/>
-        </w:rPr>
-        <w:t xml:space="preserve"> </w:t>
-      </w:r>
-      <w:r>
-        <w:rPr>
-          <w:rFonts w:ascii="Times New Roman" w:hAnsi="Times New Roman" w:cs="Times New Roman"/>
-          <w:sz w:val="28"/>
-          <w:szCs w:val="28"/>
-          <w:lang w:val="hr-HR"/>
-        </w:rPr>
-        <w:t xml:space="preserve"> redoviti student, </w:t>
-      </w:r>
-      <w:r>
-        <w:rPr>
-          <w:rFonts w:ascii="Times New Roman" w:hAnsi="Times New Roman" w:cs="Times New Roman"/>
-          <w:sz w:val="28"/>
-          <w:szCs w:val="28"/>
-          <w:lang w:val="hr-HR"/>
-        </w:rPr>
-        <w:t>39995/11-R</w:t>
-      </w:r>
-    </w:p>
-    <w:p>
-      <w:pPr>
-        <w:pStyle w:val="Default"/>
-        <w:rPr>
-          <w:sz w:val="28"/>
-          <w:szCs w:val="28"/>
-        </w:rPr>
-      </w:pPr>
-    </w:p>
-    <w:p>
-      <w:pPr>
-        <w:pStyle w:val="Default"/>
-        <w:rPr>
-          <w:sz w:val="28"/>
-          <w:szCs w:val="28"/>
-        </w:rPr>
-      </w:pPr>
-    </w:p>
-    <w:p>
-      <w:pPr>
-        <w:pStyle w:val="Default"/>
-        <w:rPr>
-          <w:sz w:val="28"/>
-          <w:szCs w:val="28"/>
-        </w:rPr>
-      </w:pPr>
-    </w:p>
-    <w:p>
-      <w:pPr>
-        <w:pStyle w:val="Default"/>
-        <w:rPr>
-          <w:sz w:val="28"/>
-          <w:szCs w:val="28"/>
-        </w:rPr>
-      </w:pPr>
-    </w:p>
-    <w:p>
-      <w:pPr>
-        <w:pStyle w:val="Default"/>
-        <w:rPr>
-          <w:sz w:val="28"/>
-          <w:szCs w:val="28"/>
-        </w:rPr>
-      </w:pPr>
-    </w:p>
-    <w:p>
-      <w:pPr>
-        <w:pStyle w:val="Default"/>
-        <w:jc w:val="center"/>
-        <w:rPr>
-          <w:sz w:val="55"/>
-          <w:szCs w:val="55"/>
-        </w:rPr>
-      </w:pPr>
-      <w:r>
-        <w:rPr>
-          <w:sz w:val="55"/>
-          <w:szCs w:val="55"/>
-        </w:rPr>
-        <w:t>DESKTOP APLIKACIJA ZA PODUZEĆE COMPROM PLUS d.o.o.</w:t>
-      </w:r>
-    </w:p>
-    <w:p>
-      <w:pPr>
-        <w:pStyle w:val="Default"/>
-        <w:jc w:val="center"/>
-        <w:rPr>
-          <w:sz w:val="55"/>
-          <w:szCs w:val="55"/>
-        </w:rPr>
-      </w:pPr>
-    </w:p>
-    <w:p>
-      <w:pPr>
-        <w:pStyle w:val="Default"/>
-        <w:jc w:val="center"/>
+      </w:pPr>
+      <w:r>
         <w:rPr>
           <w:i/>
           <w:iCs/>
           <w:sz w:val="31"/>
           <w:szCs w:val="31"/>
         </w:rPr>
-      </w:pPr>
-      <w:r>
+        <w:t>Projekt iz kolegija: Programsko inženjerstvo</w:t>
+      </w:r>
+    </w:p>
+    <w:p>
+      <w:pPr>
+        <w:pStyle w:val="Default"/>
         <w:rPr>
           <w:i/>
           <w:iCs/>
           <w:sz w:val="31"/>
           <w:szCs w:val="31"/>
         </w:rPr>
-        <w:t>Projekt iz kolegija: Programsko inženjerstvo</w:t>
-      </w:r>
+      </w:pPr>
     </w:p>
     <w:p>
       <w:pPr>
         <w:pStyle w:val="Default"/>
         <w:rPr>
-          <w:i/>
           <w:iCs/>
           <w:sz w:val="31"/>
           <w:szCs w:val="31"/>
@@ -1151,7 +966,6 @@
       <w:pPr>
         <w:pStyle w:val="Default"/>
         <w:rPr>
-          <w:iCs/>
           <w:sz w:val="31"/>
           <w:szCs w:val="31"/>
         </w:rPr>
@@ -1161,15 +975,6 @@
       <w:pPr>
         <w:pStyle w:val="Default"/>
         <w:rPr>
-          <w:sz w:val="31"/>
-          <w:szCs w:val="31"/>
-        </w:rPr>
-      </w:pPr>
-    </w:p>
-    <w:p>
-      <w:pPr>
-        <w:pStyle w:val="Default"/>
-        <w:rPr>
           <w:sz w:val="28"/>
           <w:szCs w:val="28"/>
         </w:rPr>
@@ -1211,31 +1016,13 @@
           <w:szCs w:val="28"/>
         </w:rPr>
       </w:pPr>
-      <w:proofErr w:type="spellStart"/>
       <w:r>
         <w:rPr>
           <w:sz w:val="28"/>
           <w:szCs w:val="28"/>
         </w:rPr>
-        <w:t>mag</w:t>
-      </w:r>
-      <w:proofErr w:type="spellEnd"/>
-      <w:r>
-        <w:rPr>
-          <w:sz w:val="28"/>
-          <w:szCs w:val="28"/>
-        </w:rPr>
-        <w:t xml:space="preserve">. inf. Ivan </w:t>
-      </w:r>
-      <w:proofErr w:type="spellStart"/>
-      <w:r>
-        <w:rPr>
-          <w:sz w:val="28"/>
-          <w:szCs w:val="28"/>
-        </w:rPr>
-        <w:t>Švogor</w:t>
-      </w:r>
-      <w:proofErr w:type="spellEnd"/>
+        <w:t>mag. inf. Ivan Švogor</w:t>
+      </w:r>
     </w:p>
     <w:p>
       <w:pPr>
@@ -4315,21 +4102,7 @@
         <w:rPr>
           <w:rFonts w:eastAsia="Times New Roman"/>
         </w:rPr>
-        <w:t xml:space="preserve">Naš cilj je izraditi </w:t>
-      </w:r>
-      <w:proofErr w:type="spellStart"/>
-      <w:r>
-        <w:rPr>
-          <w:rFonts w:eastAsia="Times New Roman"/>
-        </w:rPr>
-        <w:t>desktop</w:t>
-      </w:r>
-      <w:proofErr w:type="spellEnd"/>
-      <w:r>
-        <w:rPr>
-          <w:rFonts w:eastAsia="Times New Roman"/>
-        </w:rPr>
-        <w:t xml:space="preserve"> aplikaciju koja će im omogućiti odabir dobavljača za repromaterijale koji su im potrebni za proizvodnju. Aplikacija će sadržavati sve potrebne podatke o dobavljačima. Zajedno sa podacima o dobavljačima, biti će dostupni i podaci o vrsti repromaterijala (svaki dobavljač ima određenu vrstu repromaterijala), kako bi ubrzali proces nabave repromaterijala za proizvodnju.</w:t>
+        <w:t>Naš cilj je izraditi desktop aplikaciju koja će im omogućiti odabir dobavljača za repromaterijale koji su im potrebni za proizvodnju. Aplikacija će sadržavati sve potrebne podatke o dobavljačima. Zajedno sa podacima o dobavljačima, biti će dostupni i podaci o vrsti repromaterijala (svaki dobavljač ima određenu vrstu repromaterijala), kako bi ubrzali proces nabave repromaterijala za proizvodnju.</w:t>
       </w:r>
     </w:p>
     <w:p/>
@@ -4395,15 +4168,7 @@
         <w:jc w:val="both"/>
       </w:pPr>
       <w:r>
-        <w:t xml:space="preserve">Naziv projekta: </w:t>
-      </w:r>
-      <w:proofErr w:type="spellStart"/>
-      <w:r>
-        <w:t>Desktop</w:t>
-      </w:r>
-      <w:proofErr w:type="spellEnd"/>
-      <w:r>
-        <w:t xml:space="preserve"> aplikacija za poduzeće COMPROM PLUS d.o.o</w:t>
+        <w:t>Naziv projekta: Desktop aplikacija za poduzeće COMPROM PLUS d.o.o</w:t>
       </w:r>
     </w:p>
     <w:p>
@@ -4423,15 +4188,7 @@
         <w:jc w:val="both"/>
       </w:pPr>
       <w:r>
-        <w:t xml:space="preserve">Voditelj projekta: Ivan </w:t>
-      </w:r>
-      <w:proofErr w:type="spellStart"/>
-      <w:r>
-        <w:t>Dokuzović</w:t>
-      </w:r>
-      <w:proofErr w:type="spellEnd"/>
-      <w:r>
-        <w:t xml:space="preserve"> </w:t>
+        <w:t xml:space="preserve">Voditelj projekta: Ivan Dokuzović </w:t>
       </w:r>
     </w:p>
     <w:p>
@@ -4502,27 +4259,7 @@
           <w:szCs w:val="24"/>
           <w:lang w:val="hr-HR"/>
         </w:rPr>
-        <w:t xml:space="preserve">Ivan </w:t>
-      </w:r>
-      <w:proofErr w:type="spellStart"/>
-      <w:r>
-        <w:rPr>
-          <w:rFonts w:ascii="Times New Roman" w:hAnsi="Times New Roman" w:cs="Times New Roman"/>
-          <w:sz w:val="24"/>
-          <w:szCs w:val="24"/>
-          <w:lang w:val="hr-HR"/>
-        </w:rPr>
-        <w:t>Dokuzović</w:t>
-      </w:r>
-      <w:proofErr w:type="spellEnd"/>
-      <w:r>
-        <w:rPr>
-          <w:rFonts w:ascii="Times New Roman" w:hAnsi="Times New Roman" w:cs="Times New Roman"/>
-          <w:sz w:val="24"/>
-          <w:szCs w:val="24"/>
-          <w:lang w:val="hr-HR"/>
-        </w:rPr>
-        <w:t xml:space="preserve"> </w:t>
+        <w:t xml:space="preserve">Ivan Dokuzović </w:t>
       </w:r>
     </w:p>
     <w:p>
@@ -4548,27 +4285,7 @@
           <w:szCs w:val="24"/>
           <w:lang w:val="hr-HR"/>
         </w:rPr>
-        <w:t xml:space="preserve">Karlo </w:t>
-      </w:r>
-      <w:proofErr w:type="spellStart"/>
-      <w:r>
-        <w:rPr>
-          <w:rFonts w:ascii="Times New Roman" w:hAnsi="Times New Roman" w:cs="Times New Roman"/>
-          <w:sz w:val="24"/>
-          <w:szCs w:val="24"/>
-          <w:lang w:val="hr-HR"/>
-        </w:rPr>
-        <w:t>Duganić</w:t>
-      </w:r>
-      <w:proofErr w:type="spellEnd"/>
-      <w:r>
-        <w:rPr>
-          <w:rFonts w:ascii="Times New Roman" w:hAnsi="Times New Roman" w:cs="Times New Roman"/>
-          <w:sz w:val="24"/>
-          <w:szCs w:val="24"/>
-          <w:lang w:val="hr-HR"/>
-        </w:rPr>
-        <w:t xml:space="preserve"> </w:t>
+        <w:t xml:space="preserve">Karlo Duganić </w:t>
       </w:r>
       <w:r>
         <w:rPr>
@@ -4597,7 +4314,6 @@
           <w:lang w:val="hr-HR"/>
         </w:rPr>
       </w:pPr>
-      <w:proofErr w:type="spellStart"/>
       <w:r>
         <w:rPr>
           <w:rFonts w:ascii="Times New Roman" w:hAnsi="Times New Roman" w:cs="Times New Roman"/>
@@ -4605,29 +4321,8 @@
           <w:szCs w:val="24"/>
           <w:lang w:val="hr-HR"/>
         </w:rPr>
-        <w:t>Dajana</w:t>
-      </w:r>
-      <w:proofErr w:type="spellEnd"/>
-      <w:r>
-        <w:rPr>
-          <w:rFonts w:ascii="Times New Roman" w:hAnsi="Times New Roman" w:cs="Times New Roman"/>
-          <w:sz w:val="24"/>
-          <w:szCs w:val="24"/>
-          <w:lang w:val="hr-HR"/>
-        </w:rPr>
-        <w:t xml:space="preserve"> </w:t>
-      </w:r>
-      <w:proofErr w:type="spellStart"/>
-      <w:r>
-        <w:rPr>
-          <w:rFonts w:ascii="Times New Roman" w:hAnsi="Times New Roman" w:cs="Times New Roman"/>
-          <w:sz w:val="24"/>
-          <w:szCs w:val="24"/>
-          <w:lang w:val="hr-HR"/>
-        </w:rPr>
-        <w:t>Jeđud</w:t>
-      </w:r>
-      <w:proofErr w:type="spellEnd"/>
+        <w:t>Dajana Jeđud</w:t>
+      </w:r>
       <w:r>
         <w:rPr>
           <w:rFonts w:ascii="Times New Roman" w:hAnsi="Times New Roman" w:cs="Times New Roman"/>
@@ -4654,7 +4349,6 @@
           <w:lang w:val="hr-HR"/>
         </w:rPr>
       </w:pPr>
-      <w:proofErr w:type="spellStart"/>
       <w:r>
         <w:rPr>
           <w:rFonts w:ascii="Times New Roman" w:hAnsi="Times New Roman" w:cs="Times New Roman"/>
@@ -4662,37 +4356,7 @@
           <w:szCs w:val="24"/>
           <w:lang w:val="hr-HR"/>
         </w:rPr>
-        <w:t>Anabel</w:t>
-      </w:r>
-      <w:proofErr w:type="spellEnd"/>
-      <w:r>
-        <w:rPr>
-          <w:rFonts w:ascii="Times New Roman" w:hAnsi="Times New Roman" w:cs="Times New Roman"/>
-          <w:sz w:val="24"/>
-          <w:szCs w:val="24"/>
-          <w:lang w:val="hr-HR"/>
-        </w:rPr>
-        <w:t xml:space="preserve"> Li </w:t>
-      </w:r>
-      <w:proofErr w:type="spellStart"/>
-      <w:r>
-        <w:rPr>
-          <w:rFonts w:ascii="Times New Roman" w:hAnsi="Times New Roman" w:cs="Times New Roman"/>
-          <w:sz w:val="24"/>
-          <w:szCs w:val="24"/>
-          <w:lang w:val="hr-HR"/>
-        </w:rPr>
-        <w:t>Kečkeš</w:t>
-      </w:r>
-      <w:proofErr w:type="spellEnd"/>
-      <w:r>
-        <w:rPr>
-          <w:rFonts w:ascii="Times New Roman" w:hAnsi="Times New Roman" w:cs="Times New Roman"/>
-          <w:sz w:val="24"/>
-          <w:szCs w:val="24"/>
-          <w:lang w:val="hr-HR"/>
-        </w:rPr>
-        <w:t xml:space="preserve">  </w:t>
+        <w:t xml:space="preserve">Anabel Li Kečkeš  </w:t>
       </w:r>
     </w:p>
     <w:p>
@@ -4766,13 +4430,8 @@
         <w:t xml:space="preserve">Odgovornost </w:t>
       </w:r>
       <w:r>
-        <w:t xml:space="preserve">Ivana </w:t>
-      </w:r>
-      <w:proofErr w:type="spellStart"/>
-      <w:r>
-        <w:t>Dokuzovića</w:t>
-      </w:r>
-      <w:proofErr w:type="spellEnd"/>
+        <w:t>Ivana Dokuzovića</w:t>
+      </w:r>
       <w:r>
         <w:t xml:space="preserve"> kao voditelja projekta je: </w:t>
       </w:r>
@@ -5057,15 +4716,7 @@
         <w:t>j komunikaciji između proizvodnje i samog skladišta</w:t>
       </w:r>
       <w:r>
-        <w:t>. Komunikacija je išla telefonskim putem te putem e-</w:t>
-      </w:r>
-      <w:proofErr w:type="spellStart"/>
-      <w:r>
-        <w:t>maila</w:t>
-      </w:r>
-      <w:proofErr w:type="spellEnd"/>
-      <w:r>
-        <w:t>, ali to bi često znalo biti prekasno</w:t>
+        <w:t>. Komunikacija je išla telefonskim putem te putem e-maila, ali to bi često znalo biti prekasno</w:t>
       </w:r>
       <w:r>
         <w:t xml:space="preserve"> </w:t>
@@ -5221,23 +4872,13 @@
           <w:lang w:val="hr-HR"/>
         </w:rPr>
       </w:pPr>
-      <w:proofErr w:type="spellStart"/>
       <w:r>
         <w:rPr>
           <w:i/>
           <w:color w:val="000000"/>
           <w:lang w:val="hr-HR"/>
         </w:rPr>
-        <w:t>Login</w:t>
-      </w:r>
-      <w:proofErr w:type="spellEnd"/>
-      <w:r>
-        <w:rPr>
-          <w:i/>
-          <w:color w:val="000000"/>
-          <w:lang w:val="hr-HR"/>
-        </w:rPr>
-        <w:t xml:space="preserve"> </w:t>
+        <w:t xml:space="preserve">Login </w:t>
       </w:r>
       <w:r>
         <w:rPr>
@@ -5798,13 +5439,8 @@
         </w:numPr>
         <w:spacing w:after="200" w:line="360" w:lineRule="auto"/>
       </w:pPr>
-      <w:proofErr w:type="spellStart"/>
-      <w:r>
-        <w:t>login</w:t>
-      </w:r>
-      <w:proofErr w:type="spellEnd"/>
-      <w:r>
-        <w:t xml:space="preserve"> zaposlenika</w:t>
+      <w:r>
+        <w:t>login zaposlenika</w:t>
       </w:r>
     </w:p>
     <w:p>
@@ -5910,21 +5546,8 @@
         </w:numPr>
         <w:spacing w:after="200" w:line="360" w:lineRule="auto"/>
       </w:pPr>
-      <w:proofErr w:type="spellStart"/>
-      <w:r>
-        <w:t>Visual</w:t>
-      </w:r>
-      <w:proofErr w:type="spellEnd"/>
-      <w:r>
-        <w:t xml:space="preserve"> </w:t>
-      </w:r>
-      <w:proofErr w:type="spellStart"/>
-      <w:r>
-        <w:t>paradigm</w:t>
-      </w:r>
-      <w:proofErr w:type="spellEnd"/>
-      <w:r>
-        <w:t xml:space="preserve"> for UML</w:t>
+      <w:r>
+        <w:t>Visual paradigm for UML</w:t>
       </w:r>
     </w:p>
     <w:p>
@@ -5940,15 +5563,7 @@
         </w:rPr>
       </w:pPr>
       <w:r>
-        <w:t xml:space="preserve">Microsoft </w:t>
-      </w:r>
-      <w:proofErr w:type="spellStart"/>
-      <w:r>
-        <w:t>Visual</w:t>
-      </w:r>
-      <w:proofErr w:type="spellEnd"/>
-      <w:r>
-        <w:t xml:space="preserve"> Studio 2012</w:t>
+        <w:t>Microsoft Visual Studio 2012</w:t>
       </w:r>
     </w:p>
     <w:p>
@@ -5963,6 +5578,11 @@
       <w:r>
         <w:t xml:space="preserve">Microsoft SQL </w:t>
       </w:r>
+      <w:r>
+        <w:t>Server</w:t>
+      </w:r>
+      <w:bookmarkStart w:id="8" w:name="_GoBack"/>
+      <w:bookmarkEnd w:id="8"/>
     </w:p>
     <w:p>
       <w:pPr>
@@ -5991,7 +5611,7 @@
           <w:rFonts w:eastAsia="Times New Roman"/>
         </w:rPr>
       </w:pPr>
-      <w:bookmarkStart w:id="8" w:name="_Toc386385160"/>
+      <w:bookmarkStart w:id="9" w:name="_Toc386385160"/>
       <w:r>
         <w:rPr>
           <w:rFonts w:eastAsia="Times New Roman"/>
@@ -6004,7 +5624,7 @@
         </w:rPr>
         <w:t>.4 Funkcionalno proširenje</w:t>
       </w:r>
-      <w:bookmarkEnd w:id="8"/>
+      <w:bookmarkEnd w:id="9"/>
       <w:r>
         <w:rPr>
           <w:rFonts w:eastAsia="Times New Roman"/>
@@ -6140,14 +5760,14 @@
         <w:spacing w:line="360" w:lineRule="auto"/>
         <w:jc w:val="both"/>
       </w:pPr>
-      <w:bookmarkStart w:id="9" w:name="_Toc386385161"/>
+      <w:bookmarkStart w:id="10" w:name="_Toc386385161"/>
       <w:r>
         <w:t>3</w:t>
       </w:r>
       <w:r>
         <w:t>.5 Pretpostavke, ograničenja i granice</w:t>
       </w:r>
-      <w:bookmarkEnd w:id="9"/>
+      <w:bookmarkEnd w:id="10"/>
     </w:p>
     <w:p>
       <w:pPr>
@@ -6175,8 +5795,6 @@
       <w:r>
         <w:t>Budući da</w:t>
       </w:r>
-      <w:bookmarkStart w:id="10" w:name="_GoBack"/>
-      <w:bookmarkEnd w:id="10"/>
       <w:r>
         <w:t xml:space="preserve"> svaki član tima ima drugačije akademske obveze, poprilično je teško prikupiti cijeli tim. </w:t>
       </w:r>
@@ -6238,15 +5856,7 @@
         <w:jc w:val="both"/>
       </w:pPr>
       <w:r>
-        <w:t xml:space="preserve">Plan projekta moramo napraviti kako bi raspodijelili i definirali sve uloge i aktivnosti članova tima, kako bi definirali tehnologiju pomoću koje ćemo ostvariti konačno rješenje te metodike koje ćemo koristiti kod rješavanja problema. Također moramo definirati i ključne točke projekta te podijeliti aktivnosti po fazama razvoja naše aplikacije, a to ćemo sve prikazati </w:t>
-      </w:r>
-      <w:proofErr w:type="spellStart"/>
-      <w:r>
-        <w:t>gantogramom</w:t>
-      </w:r>
-      <w:proofErr w:type="spellEnd"/>
-      <w:r>
-        <w:t xml:space="preserve"> kako bi mogli vidjeti slijed događaja kako će se odvijati u projektu. Na kraju ćemo definirati proračun projekta kako bi utvrdili koliko će okvirno biti potrebno novčanih sredstava za ostvarenje projekta. </w:t>
+        <w:t xml:space="preserve">Plan projekta moramo napraviti kako bi raspodijelili i definirali sve uloge i aktivnosti članova tima, kako bi definirali tehnologiju pomoću koje ćemo ostvariti konačno rješenje te metodike koje ćemo koristiti kod rješavanja problema. Također moramo definirati i ključne točke projekta te podijeliti aktivnosti po fazama razvoja naše aplikacije, a to ćemo sve prikazati gantogramom kako bi mogli vidjeti slijed događaja kako će se odvijati u projektu. Na kraju ćemo definirati proračun projekta kako bi utvrdili koliko će okvirno biti potrebno novčanih sredstava za ostvarenje projekta. </w:t>
       </w:r>
       <w:r>
         <w:cr/>
@@ -6451,6 +6061,7 @@
       <w:r>
         <w:rPr>
           <w:noProof/>
+          <w:lang w:val="en-US" w:eastAsia="en-US"/>
         </w:rPr>
         <w:drawing>
           <wp:anchor distT="0" distB="0" distL="114300" distR="114300" simplePos="0" relativeHeight="251670016" behindDoc="1" locked="0" layoutInCell="1" allowOverlap="1" wp14:anchorId="68FE06B9" wp14:editId="7454D7BF">
@@ -6529,6 +6140,7 @@
       <w:r>
         <w:rPr>
           <w:noProof/>
+          <w:lang w:val="en-US" w:eastAsia="en-US"/>
         </w:rPr>
         <w:drawing>
           <wp:anchor distT="0" distB="0" distL="114300" distR="114300" simplePos="0" relativeHeight="251675136" behindDoc="0" locked="0" layoutInCell="1" allowOverlap="1" wp14:anchorId="1A923D94" wp14:editId="77510E0F">
@@ -6606,6 +6218,7 @@
       <w:r>
         <w:rPr>
           <w:noProof/>
+          <w:lang w:val="en-US" w:eastAsia="en-US"/>
         </w:rPr>
         <w:lastRenderedPageBreak/>
         <w:drawing>
@@ -6685,6 +6298,7 @@
       <w:r>
         <w:rPr>
           <w:noProof/>
+          <w:lang w:val="en-US" w:eastAsia="en-US"/>
         </w:rPr>
         <w:drawing>
           <wp:anchor distT="0" distB="0" distL="114300" distR="114300" simplePos="0" relativeHeight="251681280" behindDoc="0" locked="0" layoutInCell="1" allowOverlap="1" wp14:anchorId="5DD61240" wp14:editId="78871430">
@@ -6763,6 +6377,7 @@
       <w:r>
         <w:rPr>
           <w:noProof/>
+          <w:lang w:val="en-US" w:eastAsia="en-US"/>
         </w:rPr>
         <w:lastRenderedPageBreak/>
         <w:drawing>
@@ -6869,6 +6484,7 @@
       <w:r>
         <w:rPr>
           <w:noProof/>
+          <w:lang w:val="en-US" w:eastAsia="en-US"/>
         </w:rPr>
         <w:drawing>
           <wp:inline distT="0" distB="0" distL="0" distR="0" wp14:anchorId="7DCEEEEB" wp14:editId="06B0ABDB">
@@ -6985,6 +6601,7 @@
       <w:r>
         <w:rPr>
           <w:noProof/>
+          <w:lang w:val="en-US" w:eastAsia="en-US"/>
         </w:rPr>
         <w:drawing>
           <wp:inline distT="0" distB="0" distL="0" distR="0" wp14:anchorId="42BD950D" wp14:editId="7E0BD8CE">
@@ -7067,7 +6684,6 @@
         </w:rPr>
         <w:t xml:space="preserve">Slika 1: </w:t>
       </w:r>
-      <w:proofErr w:type="spellStart"/>
       <w:r>
         <w:rPr>
           <w:b/>
@@ -7084,14 +6700,7 @@
         <w:rPr>
           <w:b/>
         </w:rPr>
-        <w:t>togram</w:t>
-      </w:r>
-      <w:proofErr w:type="spellEnd"/>
-      <w:r>
-        <w:rPr>
-          <w:b/>
-        </w:rPr>
-        <w:t xml:space="preserve"> projekta</w:t>
+        <w:t>togram projekta</w:t>
       </w:r>
     </w:p>
     <w:p>
@@ -7298,19 +6907,8 @@
                 <w:szCs w:val="24"/>
                 <w:lang w:val="hr-HR"/>
               </w:rPr>
-              <w:t xml:space="preserve">Ivan </w:t>
-            </w:r>
-            <w:proofErr w:type="spellStart"/>
-            <w:r>
-              <w:rPr>
-                <w:rFonts w:ascii="Times New Roman" w:hAnsi="Times New Roman" w:cs="Times New Roman"/>
-                <w:sz w:val="24"/>
-                <w:szCs w:val="24"/>
-                <w:lang w:val="hr-HR"/>
-              </w:rPr>
-              <w:t>Dokuzović</w:t>
-            </w:r>
-            <w:proofErr w:type="spellEnd"/>
+              <w:t>Ivan Dokuzović</w:t>
+            </w:r>
           </w:p>
         </w:tc>
         <w:tc>
@@ -7419,13 +7017,8 @@
               <w:cnfStyle w:val="000000010000" w:firstRow="0" w:lastRow="0" w:firstColumn="0" w:lastColumn="0" w:oddVBand="0" w:evenVBand="0" w:oddHBand="0" w:evenHBand="1" w:firstRowFirstColumn="0" w:firstRowLastColumn="0" w:lastRowFirstColumn="0" w:lastRowLastColumn="0"/>
             </w:pPr>
             <w:r>
-              <w:t xml:space="preserve">Izrada </w:t>
-            </w:r>
-            <w:proofErr w:type="spellStart"/>
-            <w:r>
-              <w:t>gantograma</w:t>
-            </w:r>
-            <w:proofErr w:type="spellEnd"/>
+              <w:t>Izrada gantograma</w:t>
+            </w:r>
           </w:p>
         </w:tc>
       </w:tr>
@@ -7446,16 +7039,8 @@
               <w:rPr>
                 <w:rFonts w:cs="Times New Roman"/>
               </w:rPr>
-              <w:t xml:space="preserve">Karlo </w:t>
-            </w:r>
-            <w:proofErr w:type="spellStart"/>
-            <w:r>
-              <w:rPr>
-                <w:rFonts w:cs="Times New Roman"/>
-              </w:rPr>
-              <w:t>Duganić</w:t>
-            </w:r>
-            <w:proofErr w:type="spellEnd"/>
+              <w:t>Karlo Duganić</w:t>
+            </w:r>
           </w:p>
         </w:tc>
         <w:tc>
@@ -7516,28 +7101,12 @@
             <w:pPr>
               <w:jc w:val="center"/>
             </w:pPr>
-            <w:proofErr w:type="spellStart"/>
             <w:r>
               <w:rPr>
                 <w:rFonts w:cs="Times New Roman"/>
               </w:rPr>
-              <w:t>Dajana</w:t>
-            </w:r>
-            <w:proofErr w:type="spellEnd"/>
-            <w:r>
-              <w:rPr>
-                <w:rFonts w:cs="Times New Roman"/>
-              </w:rPr>
-              <w:t xml:space="preserve"> </w:t>
-            </w:r>
-            <w:proofErr w:type="spellStart"/>
-            <w:r>
-              <w:rPr>
-                <w:rFonts w:cs="Times New Roman"/>
-              </w:rPr>
-              <w:t>Jeđud</w:t>
-            </w:r>
-            <w:proofErr w:type="spellEnd"/>
+              <w:t>Dajana Jeđud</w:t>
+            </w:r>
           </w:p>
         </w:tc>
         <w:tc>
@@ -7619,7 +7188,6 @@
                 <w:lang w:val="hr-HR"/>
               </w:rPr>
             </w:pPr>
-            <w:proofErr w:type="spellStart"/>
             <w:r>
               <w:rPr>
                 <w:rFonts w:ascii="Times New Roman" w:hAnsi="Times New Roman" w:cs="Times New Roman"/>
@@ -7627,29 +7195,8 @@
                 <w:szCs w:val="24"/>
                 <w:lang w:val="hr-HR"/>
               </w:rPr>
-              <w:t>Anabel</w:t>
-            </w:r>
-            <w:proofErr w:type="spellEnd"/>
-            <w:r>
-              <w:rPr>
-                <w:rFonts w:ascii="Times New Roman" w:hAnsi="Times New Roman" w:cs="Times New Roman"/>
-                <w:sz w:val="24"/>
-                <w:szCs w:val="24"/>
-                <w:lang w:val="hr-HR"/>
-              </w:rPr>
-              <w:t xml:space="preserve"> Li </w:t>
-            </w:r>
-            <w:proofErr w:type="spellStart"/>
-            <w:r>
-              <w:rPr>
-                <w:rFonts w:ascii="Times New Roman" w:hAnsi="Times New Roman" w:cs="Times New Roman"/>
-                <w:sz w:val="24"/>
-                <w:szCs w:val="24"/>
-                <w:lang w:val="hr-HR"/>
-              </w:rPr>
-              <w:t>Kečkeš</w:t>
-            </w:r>
-            <w:proofErr w:type="spellEnd"/>
+              <w:t>Anabel Li Kečkeš</w:t>
+            </w:r>
           </w:p>
         </w:tc>
         <w:tc>
@@ -7750,15 +7297,7 @@
         <w:t>iti te</w:t>
       </w:r>
       <w:r>
-        <w:t xml:space="preserve"> tko je zadužen za koje zadatke, kakva je komunikacija unutar tima koji radi na projektu i tko je vođa. Sljedećim </w:t>
-      </w:r>
-      <w:proofErr w:type="spellStart"/>
-      <w:r>
-        <w:t>potprocesima</w:t>
-      </w:r>
-      <w:proofErr w:type="spellEnd"/>
-      <w:r>
-        <w:t xml:space="preserve"> smo odlučili opisati međusobne odnose unutar tima i kako smo definirali naš tim.</w:t>
+        <w:t xml:space="preserve"> tko je zadužen za koje zadatke, kakva je komunikacija unutar tima koji radi na projektu i tko je vođa. Sljedećim potprocesima smo odlučili opisati međusobne odnose unutar tima i kako smo definirali naš tim.</w:t>
       </w:r>
     </w:p>
     <w:p>
@@ -8074,21 +7613,7 @@
               <w:rPr>
                 <w:b w:val="0"/>
               </w:rPr>
-              <w:t xml:space="preserve">Microsoft </w:t>
-            </w:r>
-            <w:proofErr w:type="spellStart"/>
-            <w:r>
-              <w:rPr>
-                <w:b w:val="0"/>
-              </w:rPr>
-              <w:t>Visual</w:t>
-            </w:r>
-            <w:proofErr w:type="spellEnd"/>
-            <w:r>
-              <w:rPr>
-                <w:b w:val="0"/>
-              </w:rPr>
-              <w:t xml:space="preserve"> Studio 2012 (C#)</w:t>
+              <w:t>Microsoft Visual Studio 2012 (C#)</w:t>
             </w:r>
           </w:p>
         </w:tc>
@@ -8204,28 +7729,12 @@
                 <w:b w:val="0"/>
               </w:rPr>
             </w:pPr>
-            <w:proofErr w:type="spellStart"/>
             <w:r>
               <w:rPr>
                 <w:b w:val="0"/>
               </w:rPr>
-              <w:t>Visual</w:t>
-            </w:r>
-            <w:proofErr w:type="spellEnd"/>
-            <w:r>
-              <w:rPr>
-                <w:b w:val="0"/>
-              </w:rPr>
-              <w:t xml:space="preserve"> </w:t>
-            </w:r>
-            <w:proofErr w:type="spellStart"/>
-            <w:r>
-              <w:rPr>
-                <w:b w:val="0"/>
-              </w:rPr>
-              <w:t>Paradigm</w:t>
-            </w:r>
-            <w:proofErr w:type="spellEnd"/>
+              <w:t>Visual Paradigm</w:t>
+            </w:r>
           </w:p>
         </w:tc>
         <w:tc>
@@ -8260,14 +7769,12 @@
                 <w:b w:val="0"/>
               </w:rPr>
             </w:pPr>
-            <w:proofErr w:type="spellStart"/>
             <w:r>
               <w:rPr>
                 <w:b w:val="0"/>
               </w:rPr>
               <w:t>GitHub</w:t>
             </w:r>
-            <w:proofErr w:type="spellEnd"/>
           </w:p>
         </w:tc>
         <w:tc>
@@ -8341,15 +7848,7 @@
         </w:rPr>
       </w:pPr>
       <w:r>
-        <w:t xml:space="preserve">- Prva provjera (postavljanje na </w:t>
-      </w:r>
-      <w:proofErr w:type="spellStart"/>
-      <w:r>
-        <w:t>moodle</w:t>
-      </w:r>
-      <w:proofErr w:type="spellEnd"/>
-      <w:r>
-        <w:t xml:space="preserve"> sustav):</w:t>
+        <w:t>- Prva provjera (postavljanje na moodle sustav):</w:t>
       </w:r>
       <w:r>
         <w:rPr>
@@ -8384,15 +7883,7 @@
         <w:jc w:val="both"/>
       </w:pPr>
       <w:r>
-        <w:t xml:space="preserve">- Druga provjera (postavljanje na </w:t>
-      </w:r>
-      <w:proofErr w:type="spellStart"/>
-      <w:r>
-        <w:t>moodle</w:t>
-      </w:r>
-      <w:proofErr w:type="spellEnd"/>
-      <w:r>
-        <w:t xml:space="preserve"> sustav):</w:t>
+        <w:t>- Druga provjera (postavljanje na moodle sustav):</w:t>
       </w:r>
       <w:r>
         <w:t xml:space="preserve"> </w:t>
@@ -8557,47 +8048,7 @@
         <w:jc w:val="both"/>
       </w:pPr>
       <w:r>
-        <w:t xml:space="preserve">- </w:t>
-      </w:r>
-      <w:proofErr w:type="spellStart"/>
-      <w:r>
-        <w:t>Visual</w:t>
-      </w:r>
-      <w:proofErr w:type="spellEnd"/>
-      <w:r>
-        <w:t xml:space="preserve"> </w:t>
-      </w:r>
-      <w:proofErr w:type="spellStart"/>
-      <w:r>
-        <w:t>Paradigm</w:t>
-      </w:r>
-      <w:proofErr w:type="spellEnd"/>
-      <w:r>
-        <w:t xml:space="preserve"> u kojem ćemo napraviti dijagrame kao što su </w:t>
-      </w:r>
-      <w:proofErr w:type="spellStart"/>
-      <w:r>
-        <w:t>UseCase</w:t>
-      </w:r>
-      <w:proofErr w:type="spellEnd"/>
-      <w:r>
-        <w:t xml:space="preserve">, </w:t>
-      </w:r>
-      <w:proofErr w:type="spellStart"/>
-      <w:r>
-        <w:t>Sequence</w:t>
-      </w:r>
-      <w:proofErr w:type="spellEnd"/>
-      <w:r>
-        <w:t xml:space="preserve"> i </w:t>
-      </w:r>
-      <w:proofErr w:type="spellStart"/>
-      <w:r>
-        <w:t>Activity</w:t>
-      </w:r>
-      <w:proofErr w:type="spellEnd"/>
-      <w:r>
-        <w:t xml:space="preserve"> dijagrami te ERA model </w:t>
+        <w:t xml:space="preserve">- Visual Paradigm u kojem ćemo napraviti dijagrame kao što su UseCase, Sequence i Activity dijagrami te ERA model </w:t>
       </w:r>
     </w:p>
     <w:p>
@@ -8607,18 +8058,10 @@
         <w:jc w:val="both"/>
       </w:pPr>
       <w:r>
-        <w:t xml:space="preserve">- Microsoft </w:t>
-      </w:r>
-      <w:proofErr w:type="spellStart"/>
-      <w:r>
-        <w:t>V</w:t>
-      </w:r>
-      <w:r>
-        <w:t>isual</w:t>
-      </w:r>
-      <w:proofErr w:type="spellEnd"/>
-      <w:r>
-        <w:t xml:space="preserve"> Studio 2012 Professional</w:t>
+        <w:t>- Microsoft V</w:t>
+      </w:r>
+      <w:r>
+        <w:t>isual Studio 2012 Professional</w:t>
       </w:r>
     </w:p>
     <w:p>
@@ -8774,6 +8217,7 @@
       <w:r>
         <w:rPr>
           <w:noProof/>
+          <w:lang w:val="en-US" w:eastAsia="en-US"/>
         </w:rPr>
         <w:drawing>
           <wp:inline distT="0" distB="0" distL="0" distR="0">
@@ -9004,15 +8448,7 @@
               <w:t>T20</w:t>
             </w:r>
             <w:r>
-              <w:t>@</w:t>
-            </w:r>
-            <w:proofErr w:type="spellStart"/>
-            <w:r>
-              <w:t>foi.hr</w:t>
-            </w:r>
-            <w:proofErr w:type="spellEnd"/>
-            <w:r>
-              <w:t xml:space="preserve"> </w:t>
+              <w:t xml:space="preserve">@foi.hr </w:t>
             </w:r>
           </w:p>
         </w:tc>
@@ -9100,15 +8536,7 @@
         <w:t>izradili smo sljedeć</w:t>
       </w:r>
       <w:r>
-        <w:t xml:space="preserve">u ponudu </w:t>
-      </w:r>
-      <w:proofErr w:type="spellStart"/>
-      <w:r>
-        <w:t>desktop</w:t>
-      </w:r>
-      <w:proofErr w:type="spellEnd"/>
-      <w:r>
-        <w:t xml:space="preserve"> aplikaciju za poduzeće COMPROM PLUS</w:t>
+        <w:t>u ponudu desktop aplikaciju za poduzeće COMPROM PLUS</w:t>
       </w:r>
       <w:r>
         <w:t xml:space="preserve">. </w:t>
@@ -9767,6 +9195,7 @@
       <w:r>
         <w:rPr>
           <w:noProof/>
+          <w:lang w:val="en-US" w:eastAsia="en-US"/>
         </w:rPr>
         <w:lastRenderedPageBreak/>
         <w:drawing>
@@ -10235,6 +9664,7 @@
       <w:r>
         <w:rPr>
           <w:noProof/>
+          <w:lang w:val="en-US" w:eastAsia="en-US"/>
         </w:rPr>
         <w:drawing>
           <wp:anchor distT="0" distB="0" distL="114300" distR="114300" simplePos="0" relativeHeight="251640320" behindDoc="1" locked="0" layoutInCell="1" allowOverlap="1" wp14:anchorId="7E3F4FE7" wp14:editId="5DE9455B">
@@ -10418,6 +9848,7 @@
       <w:r>
         <w:rPr>
           <w:noProof/>
+          <w:lang w:val="en-US" w:eastAsia="en-US"/>
         </w:rPr>
         <w:drawing>
           <wp:anchor distT="0" distB="0" distL="114300" distR="114300" simplePos="0" relativeHeight="251631104" behindDoc="0" locked="0" layoutInCell="1" allowOverlap="1" wp14:anchorId="69B28B38" wp14:editId="0193E4AD">
@@ -10940,6 +10371,7 @@
       <w:r>
         <w:rPr>
           <w:noProof/>
+          <w:lang w:val="en-US" w:eastAsia="en-US"/>
         </w:rPr>
         <w:drawing>
           <wp:anchor distT="0" distB="0" distL="114300" distR="114300" simplePos="0" relativeHeight="251634176" behindDoc="0" locked="0" layoutInCell="1" allowOverlap="1" wp14:anchorId="05051B22" wp14:editId="2FEE8C4B">
@@ -11296,6 +10728,7 @@
       <w:r>
         <w:rPr>
           <w:noProof/>
+          <w:lang w:val="en-US" w:eastAsia="en-US"/>
         </w:rPr>
         <w:drawing>
           <wp:anchor distT="0" distB="0" distL="114300" distR="114300" simplePos="0" relativeHeight="251643392" behindDoc="0" locked="0" layoutInCell="1" allowOverlap="1" wp14:anchorId="733A7F1B" wp14:editId="262B1490">
@@ -11781,6 +11214,7 @@
       <w:r>
         <w:rPr>
           <w:noProof/>
+          <w:lang w:val="en-US" w:eastAsia="en-US"/>
         </w:rPr>
         <w:drawing>
           <wp:inline distT="0" distB="0" distL="0" distR="0">
@@ -12070,6 +11504,7 @@
       <w:r>
         <w:rPr>
           <w:noProof/>
+          <w:lang w:val="en-US" w:eastAsia="en-US"/>
         </w:rPr>
         <w:drawing>
           <wp:anchor distT="0" distB="0" distL="114300" distR="114300" simplePos="0" relativeHeight="251646464" behindDoc="0" locked="0" layoutInCell="1" allowOverlap="1">
@@ -12356,6 +11791,7 @@
       <w:r>
         <w:rPr>
           <w:noProof/>
+          <w:lang w:val="en-US" w:eastAsia="en-US"/>
         </w:rPr>
         <w:drawing>
           <wp:anchor distT="0" distB="0" distL="114300" distR="114300" simplePos="0" relativeHeight="251649536" behindDoc="0" locked="0" layoutInCell="1" allowOverlap="1" wp14:anchorId="206B34FB" wp14:editId="4BDC46B7">
@@ -12740,6 +12176,7 @@
       <w:r>
         <w:rPr>
           <w:noProof/>
+          <w:lang w:val="en-US" w:eastAsia="en-US"/>
         </w:rPr>
         <w:lastRenderedPageBreak/>
         <w:drawing>
@@ -13076,6 +12513,7 @@
       <w:r>
         <w:rPr>
           <w:noProof/>
+          <w:lang w:val="en-US" w:eastAsia="en-US"/>
         </w:rPr>
         <w:drawing>
           <wp:anchor distT="0" distB="0" distL="114300" distR="114300" simplePos="0" relativeHeight="251658752" behindDoc="0" locked="0" layoutInCell="1" allowOverlap="1" wp14:anchorId="0056E256" wp14:editId="2035A9FA">
@@ -13319,6 +12757,7 @@
       <w:r>
         <w:rPr>
           <w:noProof/>
+          <w:lang w:val="en-US" w:eastAsia="en-US"/>
         </w:rPr>
         <w:drawing>
           <wp:anchor distT="0" distB="0" distL="114300" distR="114300" simplePos="0" relativeHeight="251655680" behindDoc="1" locked="0" layoutInCell="1" allowOverlap="1" wp14:anchorId="750FDADB" wp14:editId="7C4BE7E2">
@@ -13532,6 +12971,7 @@
       <w:r>
         <w:rPr>
           <w:noProof/>
+          <w:lang w:val="en-US" w:eastAsia="en-US"/>
         </w:rPr>
         <w:drawing>
           <wp:anchor distT="0" distB="0" distL="114300" distR="114300" simplePos="0" relativeHeight="251661824" behindDoc="0" locked="0" layoutInCell="1" allowOverlap="1" wp14:anchorId="56EA2D1F" wp14:editId="70D1E549">
@@ -13913,30 +13353,14 @@
           <w:sz w:val="23"/>
           <w:szCs w:val="23"/>
         </w:rPr>
-        <w:t xml:space="preserve">e </w:t>
-      </w:r>
-      <w:proofErr w:type="spellStart"/>
+        <w:t>e kardi</w:t>
+      </w:r>
       <w:r>
         <w:rPr>
           <w:sz w:val="23"/>
           <w:szCs w:val="23"/>
         </w:rPr>
-        <w:t>kardi</w:t>
-      </w:r>
-      <w:r>
-        <w:rPr>
-          <w:sz w:val="23"/>
-          <w:szCs w:val="23"/>
-        </w:rPr>
-        <w:t>nalnost</w:t>
-      </w:r>
-      <w:proofErr w:type="spellEnd"/>
-      <w:r>
-        <w:rPr>
-          <w:sz w:val="23"/>
-          <w:szCs w:val="23"/>
-        </w:rPr>
-        <w:t>. Svaki entitet može biti jak ili slab (neovisan ili ovisan). Jaki entitet je nezavisan od ostalih entiteta, dok postojanje slabog entiteta ovisi o jakom. Analiz</w:t>
+        <w:t>nalnost. Svaki entitet može biti jak ili slab (neovisan ili ovisan). Jaki entitet je nezavisan od ostalih entiteta, dok postojanje slabog entiteta ovisi o jakom. Analiz</w:t>
       </w:r>
       <w:r>
         <w:rPr>
@@ -13991,6 +13415,7 @@
       <w:r>
         <w:rPr>
           <w:noProof/>
+          <w:lang w:val="en-US" w:eastAsia="en-US"/>
         </w:rPr>
         <w:lastRenderedPageBreak/>
         <w:drawing>
@@ -14196,6 +13621,7 @@
       <w:r>
         <w:rPr>
           <w:noProof/>
+          <w:lang w:val="en-US" w:eastAsia="en-US"/>
         </w:rPr>
         <w:drawing>
           <wp:inline distT="0" distB="0" distL="0" distR="0">
@@ -14812,6 +14238,7 @@
         <w:docPartUnique/>
       </w:docPartObj>
     </w:sdtPr>
+    <w:sdtEndPr/>
     <w:sdtContent>
       <w:p>
         <w:pPr>
@@ -14857,6 +14284,7 @@
         <w:docPartUnique/>
       </w:docPartObj>
     </w:sdtPr>
+    <w:sdtEndPr/>
     <w:sdtContent>
       <w:p>
         <w:pPr>
@@ -14876,7 +14304,7 @@
           <w:rPr>
             <w:noProof/>
           </w:rPr>
-          <w:t>9</w:t>
+          <w:t>6</w:t>
         </w:r>
         <w:r>
           <w:fldChar w:fldCharType="end"/>
@@ -20826,7 +20254,7 @@
 </file>
 
 <file path=customXml/itemProps1.xml><?xml version="1.0" encoding="utf-8"?>
-<ds:datastoreItem xmlns:ds="http://schemas.openxmlformats.org/officeDocument/2006/customXml" ds:itemID="{E0173C9F-CE7A-4519-94EF-5ED789A908F9}">
+<ds:datastoreItem xmlns:ds="http://schemas.openxmlformats.org/officeDocument/2006/customXml" ds:itemID="{27DF5F85-7091-4CBC-B311-A82D616E2DD8}">
   <ds:schemaRefs>
     <ds:schemaRef ds:uri="http://schemas.openxmlformats.org/officeDocument/2006/bibliography"/>
   </ds:schemaRefs>

</xml_diff>